<commit_message>
update pid - 01
</commit_message>
<xml_diff>
--- a/Documentatinon/Initiation document.docx
+++ b/Documentatinon/Initiation document.docx
@@ -41,12 +41,27 @@
       </w:r>
     </w:p>
     <w:p>
-      <w:pPr>
-        <w:rPr>
-          <w:sz w:val="28"/>
-          <w:szCs w:val="28"/>
-        </w:rPr>
-      </w:pPr>
+      <w:r>
+        <w:t xml:space="preserve">The Project is Human Recourse management system which is a system that is developed for the human resource managers to provide them with information and at the same time make the task of human resource managers easier and more effective in the business. This HRIM system is not specified to a business but can be </w:t>
+      </w:r>
+      <w:r>
+        <w:t xml:space="preserve">used by any business to manage </w:t>
+      </w:r>
+      <w:r>
+        <w:t>their</w:t>
+      </w:r>
+      <w:r>
+        <w:t xml:space="preserve"> employees</w:t>
+      </w:r>
+      <w:r>
+        <w:t xml:space="preserve"> and make </w:t>
+      </w:r>
+      <w:r>
+        <w:t>their</w:t>
+      </w:r>
+      <w:r>
+        <w:t xml:space="preserve"> human resource department efficient</w:t>
+      </w:r>
     </w:p>
     <w:p>
       <w:pPr>
@@ -260,7 +275,7 @@
           <w:szCs w:val="24"/>
           <w:shd w:val="clear" w:color="auto" w:fill="FFFFFF"/>
         </w:rPr>
-        <w:t xml:space="preserve"> There are many HRIM systems out in the market but the issue with most of these systems is that they do not provide enough functionalities for human resource managers to mages the employees effectively or the system is too complicated to use so in this case human resource managers needs to be trained and this will be a additional cost for the organization. </w:t>
+        <w:t xml:space="preserve"> There are many HRIM systems out in the market but the issue with most of these systems is that they do not provide enough functionalities for human resource managers to mages the employees effectively or the system is too complicated to use so in this case human resource managers needs to be trained and this will be </w:t>
       </w:r>
       <w:r>
         <w:rPr>
@@ -270,6 +285,38 @@
           <w:szCs w:val="24"/>
           <w:shd w:val="clear" w:color="auto" w:fill="FFFFFF"/>
         </w:rPr>
+        <w:t>an</w:t>
+      </w:r>
+      <w:r>
+        <w:rPr>
+          <w:rFonts w:cstheme="minorHAnsi"/>
+          <w:color w:val="222222"/>
+          <w:sz w:val="24"/>
+          <w:szCs w:val="24"/>
+          <w:shd w:val="clear" w:color="auto" w:fill="FFFFFF"/>
+        </w:rPr>
+        <w:t xml:space="preserve"> </w:t>
+      </w:r>
+      <w:bookmarkStart w:id="0" w:name="_GoBack"/>
+      <w:bookmarkEnd w:id="0"/>
+      <w:r>
+        <w:rPr>
+          <w:rFonts w:cstheme="minorHAnsi"/>
+          <w:color w:val="222222"/>
+          <w:sz w:val="24"/>
+          <w:szCs w:val="24"/>
+          <w:shd w:val="clear" w:color="auto" w:fill="FFFFFF"/>
+        </w:rPr>
+        <w:t xml:space="preserve">additional cost for the organization. </w:t>
+      </w:r>
+      <w:r>
+        <w:rPr>
+          <w:rFonts w:cstheme="minorHAnsi"/>
+          <w:color w:val="222222"/>
+          <w:sz w:val="24"/>
+          <w:szCs w:val="24"/>
+          <w:shd w:val="clear" w:color="auto" w:fill="FFFFFF"/>
+        </w:rPr>
         <w:t>So,</w:t>
       </w:r>
       <w:r>
@@ -372,6 +419,50 @@
         </w:rPr>
         <w:t xml:space="preserve"> grow and become more successful. </w:t>
       </w:r>
+    </w:p>
+    <w:p>
+      <w:pPr>
+        <w:rPr>
+          <w:rFonts w:cstheme="minorHAnsi"/>
+          <w:color w:val="222222"/>
+          <w:sz w:val="24"/>
+          <w:szCs w:val="24"/>
+          <w:shd w:val="clear" w:color="auto" w:fill="FFFFFF"/>
+        </w:rPr>
+      </w:pPr>
+    </w:p>
+    <w:p>
+      <w:pPr>
+        <w:rPr>
+          <w:rFonts w:cstheme="minorHAnsi"/>
+          <w:color w:val="222222"/>
+          <w:sz w:val="24"/>
+          <w:szCs w:val="24"/>
+          <w:shd w:val="clear" w:color="auto" w:fill="FFFFFF"/>
+        </w:rPr>
+      </w:pPr>
+    </w:p>
+    <w:p>
+      <w:pPr>
+        <w:rPr>
+          <w:rFonts w:cstheme="minorHAnsi"/>
+          <w:color w:val="222222"/>
+          <w:sz w:val="24"/>
+          <w:szCs w:val="24"/>
+          <w:shd w:val="clear" w:color="auto" w:fill="FFFFFF"/>
+        </w:rPr>
+      </w:pPr>
+    </w:p>
+    <w:p>
+      <w:pPr>
+        <w:rPr>
+          <w:rFonts w:cstheme="minorHAnsi"/>
+          <w:color w:val="222222"/>
+          <w:sz w:val="24"/>
+          <w:szCs w:val="24"/>
+          <w:shd w:val="clear" w:color="auto" w:fill="FFFFFF"/>
+        </w:rPr>
+      </w:pPr>
     </w:p>
     <w:p>
       <w:pPr>
@@ -391,6 +482,7 @@
           <w:sz w:val="24"/>
           <w:szCs w:val="24"/>
         </w:rPr>
+        <w:lastRenderedPageBreak/>
         <w:t>2.2 Business objectives</w:t>
       </w:r>
     </w:p>
@@ -598,35 +690,38 @@
           <w:sz w:val="24"/>
           <w:szCs w:val="24"/>
         </w:rPr>
+        <w:t xml:space="preserve">To provide a way for employees to receive </w:t>
+      </w:r>
+      <w:r>
+        <w:rPr>
+          <w:rFonts w:cstheme="minorHAnsi"/>
+          <w:sz w:val="24"/>
+          <w:szCs w:val="24"/>
+        </w:rPr>
+        <w:t>information and notices</w:t>
+      </w:r>
+    </w:p>
+    <w:p>
+      <w:pPr>
+        <w:pStyle w:val="ListParagraph"/>
+        <w:numPr>
+          <w:ilvl w:val="0"/>
+          <w:numId w:val="1"/>
+        </w:numPr>
+        <w:rPr>
+          <w:rFonts w:cstheme="minorHAnsi"/>
+          <w:sz w:val="24"/>
+          <w:szCs w:val="24"/>
+        </w:rPr>
+      </w:pPr>
+      <w:r>
+        <w:rPr>
+          <w:rFonts w:cstheme="minorHAnsi"/>
+          <w:sz w:val="24"/>
+          <w:szCs w:val="24"/>
+        </w:rPr>
         <w:t>To manage finance and other factors of the organization</w:t>
       </w:r>
-    </w:p>
-    <w:p>
-      <w:pPr>
-        <w:rPr>
-          <w:rFonts w:cstheme="minorHAnsi"/>
-          <w:sz w:val="24"/>
-          <w:szCs w:val="24"/>
-        </w:rPr>
-      </w:pPr>
-    </w:p>
-    <w:p>
-      <w:pPr>
-        <w:rPr>
-          <w:rFonts w:cstheme="minorHAnsi"/>
-          <w:sz w:val="24"/>
-          <w:szCs w:val="24"/>
-        </w:rPr>
-      </w:pPr>
-    </w:p>
-    <w:p>
-      <w:pPr>
-        <w:rPr>
-          <w:rFonts w:cstheme="minorHAnsi"/>
-          <w:sz w:val="24"/>
-          <w:szCs w:val="24"/>
-        </w:rPr>
-      </w:pPr>
     </w:p>
     <w:p>
       <w:pPr>
@@ -1183,6 +1278,7 @@
           <w:sz w:val="24"/>
           <w:szCs w:val="24"/>
         </w:rPr>
+        <w:lastRenderedPageBreak/>
         <w:t>HR managers to manage the hiring process</w:t>
       </w:r>
     </w:p>
@@ -1271,7 +1367,6 @@
           <w:sz w:val="24"/>
           <w:szCs w:val="24"/>
         </w:rPr>
-        <w:lastRenderedPageBreak/>
         <w:t>A mobile application will also be developed for the employees and the human resource managers</w:t>
       </w:r>
     </w:p>
@@ -1616,8 +1711,6 @@
         </w:rPr>
         <w:t xml:space="preserve"> which is a real time database</w:t>
       </w:r>
-      <w:bookmarkStart w:id="0" w:name="_GoBack"/>
-      <w:bookmarkEnd w:id="0"/>
       <w:r>
         <w:rPr>
           <w:rFonts w:cstheme="minorHAnsi"/>
@@ -1625,6 +1718,727 @@
           <w:szCs w:val="24"/>
         </w:rPr>
         <w:t>.</w:t>
+      </w:r>
+    </w:p>
+    <w:p>
+      <w:pPr>
+        <w:rPr>
+          <w:rFonts w:cstheme="minorHAnsi"/>
+          <w:sz w:val="24"/>
+          <w:szCs w:val="24"/>
+        </w:rPr>
+      </w:pPr>
+    </w:p>
+    <w:p>
+      <w:pPr>
+        <w:rPr>
+          <w:rFonts w:cstheme="minorHAnsi"/>
+          <w:b/>
+          <w:bCs/>
+          <w:sz w:val="24"/>
+          <w:szCs w:val="24"/>
+        </w:rPr>
+      </w:pPr>
+      <w:r>
+        <w:rPr>
+          <w:rFonts w:cstheme="minorHAnsi"/>
+          <w:b/>
+          <w:bCs/>
+          <w:sz w:val="24"/>
+          <w:szCs w:val="24"/>
+        </w:rPr>
+        <w:t>6 Project plans</w:t>
+      </w:r>
+    </w:p>
+    <w:p>
+      <w:pPr>
+        <w:rPr>
+          <w:rFonts w:cstheme="minorHAnsi"/>
+          <w:b/>
+          <w:bCs/>
+          <w:sz w:val="24"/>
+          <w:szCs w:val="24"/>
+        </w:rPr>
+      </w:pPr>
+    </w:p>
+    <w:p>
+      <w:pPr>
+        <w:rPr>
+          <w:rFonts w:cstheme="minorHAnsi"/>
+          <w:b/>
+          <w:bCs/>
+          <w:sz w:val="24"/>
+          <w:szCs w:val="24"/>
+        </w:rPr>
+      </w:pPr>
+    </w:p>
+    <w:p>
+      <w:pPr>
+        <w:rPr>
+          <w:rFonts w:cstheme="minorHAnsi"/>
+          <w:b/>
+          <w:bCs/>
+          <w:sz w:val="24"/>
+          <w:szCs w:val="24"/>
+        </w:rPr>
+      </w:pPr>
+    </w:p>
+    <w:p>
+      <w:pPr>
+        <w:rPr>
+          <w:rFonts w:cstheme="minorHAnsi"/>
+          <w:b/>
+          <w:bCs/>
+          <w:sz w:val="24"/>
+          <w:szCs w:val="24"/>
+        </w:rPr>
+      </w:pPr>
+    </w:p>
+    <w:p>
+      <w:pPr>
+        <w:rPr>
+          <w:rFonts w:cstheme="minorHAnsi"/>
+          <w:b/>
+          <w:bCs/>
+          <w:sz w:val="24"/>
+          <w:szCs w:val="24"/>
+        </w:rPr>
+      </w:pPr>
+    </w:p>
+    <w:p>
+      <w:pPr>
+        <w:rPr>
+          <w:rFonts w:cstheme="minorHAnsi"/>
+          <w:b/>
+          <w:bCs/>
+          <w:sz w:val="24"/>
+          <w:szCs w:val="24"/>
+        </w:rPr>
+      </w:pPr>
+    </w:p>
+    <w:p>
+      <w:pPr>
+        <w:rPr>
+          <w:rFonts w:cstheme="minorHAnsi"/>
+          <w:b/>
+          <w:bCs/>
+          <w:sz w:val="24"/>
+          <w:szCs w:val="24"/>
+        </w:rPr>
+      </w:pPr>
+    </w:p>
+    <w:p>
+      <w:pPr>
+        <w:rPr>
+          <w:rFonts w:cstheme="minorHAnsi"/>
+          <w:b/>
+          <w:bCs/>
+          <w:sz w:val="24"/>
+          <w:szCs w:val="24"/>
+        </w:rPr>
+      </w:pPr>
+    </w:p>
+    <w:p>
+      <w:pPr>
+        <w:rPr>
+          <w:rFonts w:cstheme="minorHAnsi"/>
+          <w:b/>
+          <w:bCs/>
+          <w:sz w:val="24"/>
+          <w:szCs w:val="24"/>
+        </w:rPr>
+      </w:pPr>
+      <w:r>
+        <w:rPr>
+          <w:rFonts w:cstheme="minorHAnsi"/>
+          <w:b/>
+          <w:bCs/>
+          <w:sz w:val="24"/>
+          <w:szCs w:val="24"/>
+        </w:rPr>
+        <w:lastRenderedPageBreak/>
+        <w:t>7</w:t>
+      </w:r>
+      <w:r>
+        <w:rPr>
+          <w:rFonts w:cstheme="minorHAnsi"/>
+          <w:b/>
+          <w:bCs/>
+          <w:sz w:val="24"/>
+          <w:szCs w:val="24"/>
+        </w:rPr>
+        <w:t xml:space="preserve"> </w:t>
+      </w:r>
+      <w:r>
+        <w:rPr>
+          <w:rFonts w:cstheme="minorHAnsi"/>
+          <w:b/>
+          <w:bCs/>
+          <w:sz w:val="24"/>
+          <w:szCs w:val="24"/>
+        </w:rPr>
+        <w:t>Initial risk list</w:t>
+      </w:r>
+    </w:p>
+    <w:p>
+      <w:pPr>
+        <w:rPr>
+          <w:rFonts w:cstheme="minorHAnsi"/>
+        </w:rPr>
+      </w:pPr>
+      <w:r>
+        <w:rPr>
+          <w:rFonts w:cstheme="minorHAnsi"/>
+        </w:rPr>
+        <w:t xml:space="preserve">During the development of a </w:t>
+      </w:r>
+      <w:r>
+        <w:rPr>
+          <w:rFonts w:cstheme="minorHAnsi"/>
+        </w:rPr>
+        <w:t>project there are risk</w:t>
+      </w:r>
+      <w:r>
+        <w:rPr>
+          <w:rFonts w:cstheme="minorHAnsi"/>
+        </w:rPr>
+        <w:t>s that are taken or problems that might occur and</w:t>
+      </w:r>
+      <w:r>
+        <w:rPr>
+          <w:rFonts w:cstheme="minorHAnsi"/>
+        </w:rPr>
+        <w:t xml:space="preserve"> these risks should be managed during the planning process of the project so that when the particular risk occurs then we know hat is to be done. And having a risk analysis can sometimes determine the success and failure of a project. During the risk analysis of the project these were the risk that was identified for this project.</w:t>
+      </w:r>
+    </w:p>
+    <w:tbl>
+      <w:tblPr>
+        <w:tblStyle w:val="TableGrid"/>
+        <w:tblW w:w="0" w:type="auto"/>
+        <w:tblLook w:val="04A0" w:firstRow="1" w:lastRow="0" w:firstColumn="1" w:lastColumn="0" w:noHBand="0" w:noVBand="1"/>
+      </w:tblPr>
+      <w:tblGrid>
+        <w:gridCol w:w="3100"/>
+        <w:gridCol w:w="6202"/>
+      </w:tblGrid>
+      <w:tr>
+        <w:trPr>
+          <w:trHeight w:val="623"/>
+        </w:trPr>
+        <w:tc>
+          <w:tcPr>
+            <w:tcW w:w="9302" w:type="dxa"/>
+            <w:gridSpan w:val="2"/>
+          </w:tcPr>
+          <w:p>
+            <w:pPr>
+              <w:jc w:val="center"/>
+              <w:rPr>
+                <w:rFonts w:cstheme="minorHAnsi"/>
+                <w:sz w:val="32"/>
+                <w:szCs w:val="32"/>
+              </w:rPr>
+            </w:pPr>
+            <w:r>
+              <w:rPr>
+                <w:rFonts w:cstheme="minorHAnsi"/>
+                <w:sz w:val="32"/>
+                <w:szCs w:val="32"/>
+              </w:rPr>
+              <w:t>Initial risk List</w:t>
+            </w:r>
+          </w:p>
+        </w:tc>
+      </w:tr>
+      <w:tr>
+        <w:trPr>
+          <w:trHeight w:val="448"/>
+        </w:trPr>
+        <w:tc>
+          <w:tcPr>
+            <w:tcW w:w="3100" w:type="dxa"/>
+          </w:tcPr>
+          <w:p>
+            <w:pPr>
+              <w:rPr>
+                <w:rFonts w:cstheme="minorHAnsi"/>
+                <w:b/>
+                <w:bCs/>
+              </w:rPr>
+            </w:pPr>
+            <w:r>
+              <w:rPr>
+                <w:rFonts w:cstheme="minorHAnsi"/>
+                <w:b/>
+                <w:bCs/>
+              </w:rPr>
+              <w:t>Risk</w:t>
+            </w:r>
+          </w:p>
+        </w:tc>
+        <w:tc>
+          <w:tcPr>
+            <w:tcW w:w="6202" w:type="dxa"/>
+          </w:tcPr>
+          <w:p>
+            <w:pPr>
+              <w:rPr>
+                <w:rFonts w:cstheme="minorHAnsi"/>
+                <w:b/>
+                <w:bCs/>
+              </w:rPr>
+            </w:pPr>
+            <w:r>
+              <w:rPr>
+                <w:rFonts w:cstheme="minorHAnsi"/>
+                <w:b/>
+                <w:bCs/>
+              </w:rPr>
+              <w:t>Management Strategy</w:t>
+            </w:r>
+          </w:p>
+        </w:tc>
+      </w:tr>
+      <w:tr>
+        <w:trPr>
+          <w:trHeight w:val="428"/>
+        </w:trPr>
+        <w:tc>
+          <w:tcPr>
+            <w:tcW w:w="3100" w:type="dxa"/>
+          </w:tcPr>
+          <w:p>
+            <w:pPr>
+              <w:rPr>
+                <w:rFonts w:cstheme="minorHAnsi"/>
+              </w:rPr>
+            </w:pPr>
+            <w:r>
+              <w:rPr>
+                <w:rFonts w:cstheme="minorHAnsi"/>
+              </w:rPr>
+              <w:t>Schedule overrun</w:t>
+            </w:r>
+          </w:p>
+        </w:tc>
+        <w:tc>
+          <w:tcPr>
+            <w:tcW w:w="6202" w:type="dxa"/>
+          </w:tcPr>
+          <w:p>
+            <w:pPr>
+              <w:rPr>
+                <w:rFonts w:cstheme="minorHAnsi"/>
+              </w:rPr>
+            </w:pPr>
+            <w:r>
+              <w:rPr>
+                <w:rFonts w:cstheme="minorHAnsi"/>
+              </w:rPr>
+              <w:t>To avoid running into th</w:t>
+            </w:r>
+            <w:r>
+              <w:rPr>
+                <w:rFonts w:cstheme="minorHAnsi"/>
+              </w:rPr>
+              <w:t>is</w:t>
+            </w:r>
+            <w:r>
+              <w:rPr>
+                <w:rFonts w:cstheme="minorHAnsi"/>
+              </w:rPr>
+              <w:t xml:space="preserve"> issue a clear plan is made when each stage of the incremental approach should be </w:t>
+            </w:r>
+            <w:r>
+              <w:rPr>
+                <w:rFonts w:cstheme="minorHAnsi"/>
+              </w:rPr>
+              <w:t>completed,</w:t>
+            </w:r>
+            <w:r>
+              <w:rPr>
+                <w:rFonts w:cstheme="minorHAnsi"/>
+              </w:rPr>
+              <w:t xml:space="preserve"> and I plan to discuss with </w:t>
+            </w:r>
+            <w:r>
+              <w:rPr>
+                <w:rFonts w:cstheme="minorHAnsi"/>
+              </w:rPr>
+              <w:t xml:space="preserve">my </w:t>
+            </w:r>
+            <w:r>
+              <w:rPr>
+                <w:rFonts w:cstheme="minorHAnsi"/>
+              </w:rPr>
+              <w:t xml:space="preserve">supervisor to </w:t>
+            </w:r>
+            <w:r>
+              <w:rPr>
+                <w:rFonts w:cstheme="minorHAnsi"/>
+              </w:rPr>
+              <w:t>let him know my progress and get his option whether I could manage</w:t>
+            </w:r>
+            <w:r>
+              <w:rPr>
+                <w:rFonts w:cstheme="minorHAnsi"/>
+              </w:rPr>
+              <w:t xml:space="preserve"> the work.</w:t>
+            </w:r>
+          </w:p>
+        </w:tc>
+      </w:tr>
+      <w:tr>
+        <w:trPr>
+          <w:trHeight w:val="428"/>
+        </w:trPr>
+        <w:tc>
+          <w:tcPr>
+            <w:tcW w:w="3100" w:type="dxa"/>
+          </w:tcPr>
+          <w:p>
+            <w:pPr>
+              <w:rPr>
+                <w:rFonts w:cstheme="minorHAnsi"/>
+              </w:rPr>
+            </w:pPr>
+            <w:r>
+              <w:rPr>
+                <w:rFonts w:cstheme="minorHAnsi"/>
+              </w:rPr>
+              <w:t>Act</w:t>
+            </w:r>
+            <w:r>
+              <w:rPr>
+                <w:rFonts w:cstheme="minorHAnsi"/>
+              </w:rPr>
+              <w:t>s</w:t>
+            </w:r>
+            <w:r>
+              <w:rPr>
+                <w:rFonts w:cstheme="minorHAnsi"/>
+              </w:rPr>
+              <w:t xml:space="preserve"> </w:t>
+            </w:r>
+            <w:r>
+              <w:rPr>
+                <w:rFonts w:cstheme="minorHAnsi"/>
+              </w:rPr>
+              <w:t>of</w:t>
+            </w:r>
+            <w:r>
+              <w:rPr>
+                <w:rFonts w:cstheme="minorHAnsi"/>
+              </w:rPr>
+              <w:t xml:space="preserve"> God</w:t>
+            </w:r>
+          </w:p>
+        </w:tc>
+        <w:tc>
+          <w:tcPr>
+            <w:tcW w:w="6202" w:type="dxa"/>
+          </w:tcPr>
+          <w:p>
+            <w:pPr>
+              <w:rPr>
+                <w:rFonts w:cstheme="minorHAnsi"/>
+              </w:rPr>
+            </w:pPr>
+            <w:r>
+              <w:rPr>
+                <w:rFonts w:cstheme="minorHAnsi"/>
+              </w:rPr>
+              <w:t>In the case of an event as such then the system wouldn’t be affected because it will be backed up and so the development could continue from where I left off.</w:t>
+            </w:r>
+          </w:p>
+        </w:tc>
+      </w:tr>
+      <w:tr>
+        <w:trPr>
+          <w:trHeight w:val="428"/>
+        </w:trPr>
+        <w:tc>
+          <w:tcPr>
+            <w:tcW w:w="3100" w:type="dxa"/>
+          </w:tcPr>
+          <w:p>
+            <w:pPr>
+              <w:rPr>
+                <w:rFonts w:cstheme="minorHAnsi"/>
+              </w:rPr>
+            </w:pPr>
+            <w:r>
+              <w:rPr>
+                <w:rFonts w:cstheme="minorHAnsi"/>
+              </w:rPr>
+              <w:t>Technical difficulties</w:t>
+            </w:r>
+          </w:p>
+        </w:tc>
+        <w:tc>
+          <w:tcPr>
+            <w:tcW w:w="6202" w:type="dxa"/>
+          </w:tcPr>
+          <w:p>
+            <w:pPr>
+              <w:rPr>
+                <w:rFonts w:cstheme="minorHAnsi"/>
+              </w:rPr>
+            </w:pPr>
+            <w:r>
+              <w:rPr>
+                <w:rFonts w:cstheme="minorHAnsi"/>
+              </w:rPr>
+              <w:t>To avoid the entire project been lost due to technical failures a GitHub repository will be created and maintained so that each time a change is made to the project it can be updated to the GitHub</w:t>
+            </w:r>
+            <w:r>
+              <w:rPr>
+                <w:rFonts w:cstheme="minorHAnsi"/>
+              </w:rPr>
+              <w:t>.</w:t>
+            </w:r>
+          </w:p>
+        </w:tc>
+      </w:tr>
+      <w:tr>
+        <w:trPr>
+          <w:trHeight w:val="428"/>
+        </w:trPr>
+        <w:tc>
+          <w:tcPr>
+            <w:tcW w:w="3100" w:type="dxa"/>
+          </w:tcPr>
+          <w:p>
+            <w:pPr>
+              <w:rPr>
+                <w:rFonts w:cstheme="minorHAnsi"/>
+              </w:rPr>
+            </w:pPr>
+            <w:r>
+              <w:rPr>
+                <w:rFonts w:cstheme="minorHAnsi"/>
+              </w:rPr>
+              <w:t>Trouble learning required development technologies</w:t>
+            </w:r>
+          </w:p>
+        </w:tc>
+        <w:tc>
+          <w:tcPr>
+            <w:tcW w:w="6202" w:type="dxa"/>
+          </w:tcPr>
+          <w:p>
+            <w:pPr>
+              <w:rPr>
+                <w:rFonts w:cstheme="minorHAnsi"/>
+              </w:rPr>
+            </w:pPr>
+            <w:r>
+              <w:rPr>
+                <w:rFonts w:cstheme="minorHAnsi"/>
+              </w:rPr>
+              <w:t xml:space="preserve">To avoid this A proper research was done during the planning phase and determined whether it was capable doing the project with the suggested technologies and checked whether there is </w:t>
+            </w:r>
+            <w:r>
+              <w:rPr>
+                <w:rFonts w:cstheme="minorHAnsi"/>
+              </w:rPr>
+              <w:t>enough</w:t>
+            </w:r>
+            <w:r>
+              <w:rPr>
+                <w:rFonts w:cstheme="minorHAnsi"/>
+              </w:rPr>
+              <w:t xml:space="preserve"> documentation and tutorial if I run into any issue during the project.</w:t>
+            </w:r>
+          </w:p>
+        </w:tc>
+      </w:tr>
+      <w:tr>
+        <w:trPr>
+          <w:trHeight w:val="428"/>
+        </w:trPr>
+        <w:tc>
+          <w:tcPr>
+            <w:tcW w:w="3100" w:type="dxa"/>
+          </w:tcPr>
+          <w:p>
+            <w:pPr>
+              <w:rPr>
+                <w:rFonts w:cstheme="minorHAnsi"/>
+              </w:rPr>
+            </w:pPr>
+            <w:r>
+              <w:rPr>
+                <w:rFonts w:cstheme="minorHAnsi"/>
+              </w:rPr>
+              <w:t>Scope creep</w:t>
+            </w:r>
+          </w:p>
+        </w:tc>
+        <w:tc>
+          <w:tcPr>
+            <w:tcW w:w="6202" w:type="dxa"/>
+          </w:tcPr>
+          <w:p>
+            <w:pPr>
+              <w:rPr>
+                <w:rFonts w:cstheme="minorHAnsi"/>
+              </w:rPr>
+            </w:pPr>
+            <w:r>
+              <w:rPr>
+                <w:rFonts w:cstheme="minorHAnsi"/>
+              </w:rPr>
+              <w:t xml:space="preserve">To avoid the project scope from growing after the project plan a strict project scope will be followed to avoid getting </w:t>
+            </w:r>
+            <w:r>
+              <w:rPr>
+                <w:rFonts w:cstheme="minorHAnsi"/>
+              </w:rPr>
+              <w:t>sidetracked</w:t>
+            </w:r>
+            <w:r>
+              <w:rPr>
+                <w:rFonts w:cstheme="minorHAnsi"/>
+              </w:rPr>
+              <w:t xml:space="preserve"> from the initial project scope.</w:t>
+            </w:r>
+          </w:p>
+        </w:tc>
+      </w:tr>
+      <w:tr>
+        <w:trPr>
+          <w:trHeight w:val="428"/>
+        </w:trPr>
+        <w:tc>
+          <w:tcPr>
+            <w:tcW w:w="3100" w:type="dxa"/>
+          </w:tcPr>
+          <w:p>
+            <w:pPr>
+              <w:rPr>
+                <w:rFonts w:cstheme="minorHAnsi"/>
+              </w:rPr>
+            </w:pPr>
+            <w:r>
+              <w:rPr>
+                <w:rFonts w:cstheme="minorHAnsi"/>
+              </w:rPr>
+              <w:t>User acceptance</w:t>
+            </w:r>
+          </w:p>
+        </w:tc>
+        <w:tc>
+          <w:tcPr>
+            <w:tcW w:w="6202" w:type="dxa"/>
+          </w:tcPr>
+          <w:p>
+            <w:pPr>
+              <w:rPr>
+                <w:rFonts w:cstheme="minorHAnsi"/>
+              </w:rPr>
+            </w:pPr>
+            <w:r>
+              <w:rPr>
+                <w:rFonts w:cstheme="minorHAnsi"/>
+              </w:rPr>
+              <w:t xml:space="preserve">User acceptance is one of the most important </w:t>
+            </w:r>
+            <w:r>
+              <w:rPr>
+                <w:rFonts w:cstheme="minorHAnsi"/>
+              </w:rPr>
+              <w:t>things</w:t>
+            </w:r>
+            <w:r>
+              <w:rPr>
+                <w:rFonts w:cstheme="minorHAnsi"/>
+              </w:rPr>
+              <w:t xml:space="preserve"> and to make sure that human resource managers will like the product a questioner will be made to check what they </w:t>
+            </w:r>
+            <w:r>
+              <w:rPr>
+                <w:rFonts w:cstheme="minorHAnsi"/>
+              </w:rPr>
+              <w:t>need,</w:t>
+            </w:r>
+            <w:r>
+              <w:rPr>
+                <w:rFonts w:cstheme="minorHAnsi"/>
+              </w:rPr>
+              <w:t xml:space="preserve"> and the system will be user friendly application.</w:t>
+            </w:r>
+          </w:p>
+        </w:tc>
+      </w:tr>
+    </w:tbl>
+    <w:p>
+      <w:pPr>
+        <w:rPr>
+          <w:rFonts w:cstheme="minorHAnsi"/>
+        </w:rPr>
+      </w:pPr>
+    </w:p>
+    <w:p>
+      <w:pPr>
+        <w:rPr>
+          <w:rFonts w:cstheme="minorHAnsi"/>
+          <w:b/>
+          <w:bCs/>
+          <w:sz w:val="24"/>
+          <w:szCs w:val="24"/>
+        </w:rPr>
+      </w:pPr>
+    </w:p>
+    <w:p>
+      <w:pPr>
+        <w:rPr>
+          <w:rFonts w:cstheme="minorHAnsi"/>
+          <w:b/>
+          <w:bCs/>
+          <w:sz w:val="24"/>
+          <w:szCs w:val="24"/>
+        </w:rPr>
+      </w:pPr>
+      <w:r>
+        <w:rPr>
+          <w:rFonts w:cstheme="minorHAnsi"/>
+          <w:b/>
+          <w:bCs/>
+          <w:sz w:val="24"/>
+          <w:szCs w:val="24"/>
+        </w:rPr>
+        <w:t>8</w:t>
+      </w:r>
+      <w:r>
+        <w:rPr>
+          <w:rFonts w:cstheme="minorHAnsi"/>
+          <w:b/>
+          <w:bCs/>
+          <w:sz w:val="24"/>
+          <w:szCs w:val="24"/>
+        </w:rPr>
+        <w:t xml:space="preserve"> </w:t>
+      </w:r>
+      <w:r>
+        <w:rPr>
+          <w:rFonts w:cstheme="minorHAnsi"/>
+          <w:b/>
+          <w:bCs/>
+          <w:sz w:val="24"/>
+          <w:szCs w:val="24"/>
+        </w:rPr>
+        <w:t xml:space="preserve">Initial quality </w:t>
+      </w:r>
+      <w:r>
+        <w:rPr>
+          <w:rFonts w:cstheme="minorHAnsi"/>
+          <w:b/>
+          <w:bCs/>
+          <w:sz w:val="24"/>
+          <w:szCs w:val="24"/>
+        </w:rPr>
+        <w:t>plans</w:t>
       </w:r>
     </w:p>
     <w:p>
@@ -3902,6 +4716,25 @@
       <w:contextualSpacing/>
     </w:pPr>
   </w:style>
+  <w:style w:type="table" w:styleId="TableGrid">
+    <w:name w:val="Table Grid"/>
+    <w:basedOn w:val="TableNormal"/>
+    <w:uiPriority w:val="39"/>
+    <w:rsid w:val="00A94F9B"/>
+    <w:pPr>
+      <w:spacing w:after="0" w:line="240" w:lineRule="auto"/>
+    </w:pPr>
+    <w:tblPr>
+      <w:tblBorders>
+        <w:top w:val="single" w:sz="4" w:space="0" w:color="auto"/>
+        <w:left w:val="single" w:sz="4" w:space="0" w:color="auto"/>
+        <w:bottom w:val="single" w:sz="4" w:space="0" w:color="auto"/>
+        <w:right w:val="single" w:sz="4" w:space="0" w:color="auto"/>
+        <w:insideH w:val="single" w:sz="4" w:space="0" w:color="auto"/>
+        <w:insideV w:val="single" w:sz="4" w:space="0" w:color="auto"/>
+      </w:tblBorders>
+    </w:tblPr>
+  </w:style>
 </w:styles>
 </file>
 

</xml_diff>

<commit_message>
pid update - 02
</commit_message>
<xml_diff>
--- a/Documentatinon/Initiation document.docx
+++ b/Documentatinon/Initiation document.docx
@@ -54,7 +54,13 @@
         <w:t xml:space="preserve"> employees</w:t>
       </w:r>
       <w:r>
-        <w:t xml:space="preserve"> and make </w:t>
+        <w:t xml:space="preserve"> and </w:t>
+      </w:r>
+      <w:r>
+        <w:t xml:space="preserve">do their HR tasks to </w:t>
+      </w:r>
+      <w:r>
+        <w:t xml:space="preserve">make </w:t>
       </w:r>
       <w:r>
         <w:t>their</w:t>
@@ -86,19 +92,39 @@
       <w:pPr>
         <w:rPr>
           <w:rFonts w:cstheme="minorHAnsi"/>
+          <w:color w:val="000000" w:themeColor="text1"/>
+          <w:sz w:val="24"/>
+          <w:szCs w:val="24"/>
+          <w:shd w:val="clear" w:color="auto" w:fill="FFFFFF"/>
+        </w:rPr>
+      </w:pPr>
+      <w:r>
+        <w:rPr>
+          <w:rFonts w:cstheme="minorHAnsi"/>
+          <w:sz w:val="24"/>
+          <w:szCs w:val="24"/>
+        </w:rPr>
+        <w:t>The management of the human factor of an organization has been one of the main goals of a business and to do so human resource managers are hired and they have t</w:t>
+      </w:r>
+      <w:bookmarkStart w:id="0" w:name="_GoBack"/>
+      <w:bookmarkEnd w:id="0"/>
+      <w:r>
+        <w:rPr>
+          <w:rFonts w:cstheme="minorHAnsi"/>
+          <w:sz w:val="24"/>
+          <w:szCs w:val="24"/>
+        </w:rPr>
+        <w:t xml:space="preserve">he task of training employees, performance management, </w:t>
+      </w:r>
+      <w:r>
+        <w:rPr>
+          <w:rFonts w:cstheme="minorHAnsi"/>
           <w:color w:val="222222"/>
           <w:sz w:val="24"/>
           <w:szCs w:val="24"/>
           <w:shd w:val="clear" w:color="auto" w:fill="FFFFFF"/>
         </w:rPr>
-      </w:pPr>
-      <w:r>
-        <w:rPr>
-          <w:rFonts w:cstheme="minorHAnsi"/>
-          <w:sz w:val="24"/>
-          <w:szCs w:val="24"/>
-        </w:rPr>
-        <w:t xml:space="preserve">The management of the human factor of an organization has been one of the main goals of a business and to do so human resource managers are hired and they have the task of training employees, performance management, </w:t>
+        <w:t>organization</w:t>
       </w:r>
       <w:r>
         <w:rPr>
@@ -108,7 +134,7 @@
           <w:szCs w:val="24"/>
           <w:shd w:val="clear" w:color="auto" w:fill="FFFFFF"/>
         </w:rPr>
-        <w:t>organization</w:t>
+        <w:t xml:space="preserve"> development, safety, wellness, benefits, employee motivation</w:t>
       </w:r>
       <w:r>
         <w:rPr>
@@ -118,7 +144,7 @@
           <w:szCs w:val="24"/>
           <w:shd w:val="clear" w:color="auto" w:fill="FFFFFF"/>
         </w:rPr>
-        <w:t xml:space="preserve"> development, safety, wellness, benefits, employee motivation</w:t>
+        <w:t xml:space="preserve"> and more.</w:t>
       </w:r>
       <w:r>
         <w:rPr>
@@ -128,7 +154,7 @@
           <w:szCs w:val="24"/>
           <w:shd w:val="clear" w:color="auto" w:fill="FFFFFF"/>
         </w:rPr>
-        <w:t xml:space="preserve"> and more. These tasks can be time consuming and hard to manage so the Human Recourse Information management systems or also known as HRIM systems were introduced to the human resource managers and to the employees of the organization.</w:t>
+        <w:t xml:space="preserve"> </w:t>
       </w:r>
       <w:r>
         <w:rPr>
@@ -138,7 +164,7 @@
           <w:szCs w:val="24"/>
           <w:shd w:val="clear" w:color="auto" w:fill="FFFFFF"/>
         </w:rPr>
-        <w:t xml:space="preserve"> These systems are used to make the task of human resource managers easier, manageable </w:t>
+        <w:t>These tasks can be time consuming and hard to manage so the Human Recourse Information management systems or also known as HRIM systems were introduced to the human resource managers.</w:t>
       </w:r>
       <w:r>
         <w:rPr>
@@ -148,7 +174,153 @@
           <w:szCs w:val="24"/>
           <w:shd w:val="clear" w:color="auto" w:fill="FFFFFF"/>
         </w:rPr>
-        <w:t>and</w:t>
+        <w:t xml:space="preserve"> </w:t>
+      </w:r>
+      <w:r>
+        <w:rPr>
+          <w:rFonts w:cstheme="minorHAnsi"/>
+          <w:color w:val="000000" w:themeColor="text1"/>
+          <w:sz w:val="24"/>
+          <w:szCs w:val="24"/>
+          <w:shd w:val="clear" w:color="auto" w:fill="FFFFFF"/>
+        </w:rPr>
+        <w:t xml:space="preserve">A research </w:t>
+      </w:r>
+      <w:r>
+        <w:rPr>
+          <w:rFonts w:cstheme="minorHAnsi"/>
+          <w:color w:val="000000" w:themeColor="text1"/>
+          <w:sz w:val="24"/>
+          <w:szCs w:val="24"/>
+          <w:shd w:val="clear" w:color="auto" w:fill="FFFFFF"/>
+        </w:rPr>
+        <w:t>done</w:t>
+      </w:r>
+      <w:r>
+        <w:rPr>
+          <w:rFonts w:cstheme="minorHAnsi"/>
+          <w:color w:val="000000" w:themeColor="text1"/>
+          <w:sz w:val="24"/>
+          <w:szCs w:val="24"/>
+          <w:shd w:val="clear" w:color="auto" w:fill="FFFFFF"/>
+        </w:rPr>
+        <w:t xml:space="preserve"> </w:t>
+      </w:r>
+      <w:r>
+        <w:rPr>
+          <w:rFonts w:cstheme="minorHAnsi"/>
+          <w:color w:val="000000" w:themeColor="text1"/>
+          <w:sz w:val="24"/>
+          <w:szCs w:val="24"/>
+          <w:shd w:val="clear" w:color="auto" w:fill="FFFFFF"/>
+        </w:rPr>
+        <w:t>by</w:t>
+      </w:r>
+      <w:r>
+        <w:rPr>
+          <w:color w:val="000000" w:themeColor="text1"/>
+          <w:sz w:val="24"/>
+          <w:szCs w:val="24"/>
+        </w:rPr>
+        <w:t xml:space="preserve"> Zahid Hussain</w:t>
+      </w:r>
+      <w:r>
+        <w:rPr>
+          <w:color w:val="000000" w:themeColor="text1"/>
+          <w:sz w:val="24"/>
+          <w:szCs w:val="24"/>
+        </w:rPr>
+        <w:t xml:space="preserve">, James Wallace and Nelarine E.Cornelius (2007) </w:t>
+      </w:r>
+      <w:r>
+        <w:rPr>
+          <w:rFonts w:cstheme="minorHAnsi"/>
+          <w:color w:val="000000" w:themeColor="text1"/>
+          <w:sz w:val="24"/>
+          <w:szCs w:val="24"/>
+          <w:shd w:val="clear" w:color="auto" w:fill="FFFFFF"/>
+        </w:rPr>
+        <w:t>states that the HRIM system</w:t>
+      </w:r>
+      <w:r>
+        <w:rPr>
+          <w:rFonts w:cstheme="minorHAnsi"/>
+          <w:color w:val="000000" w:themeColor="text1"/>
+          <w:sz w:val="24"/>
+          <w:szCs w:val="24"/>
+          <w:shd w:val="clear" w:color="auto" w:fill="FFFFFF"/>
+        </w:rPr>
+        <w:t xml:space="preserve">s are used by human resource professionals to make strategic decisions no matter the size of the business and says that this has added value to the company and </w:t>
+      </w:r>
+      <w:r>
+        <w:rPr>
+          <w:rFonts w:cstheme="minorHAnsi"/>
+          <w:color w:val="000000" w:themeColor="text1"/>
+          <w:sz w:val="24"/>
+          <w:szCs w:val="24"/>
+          <w:shd w:val="clear" w:color="auto" w:fill="FFFFFF"/>
+        </w:rPr>
+        <w:t>increased the status of the human resource profession.</w:t>
+      </w:r>
+      <w:r>
+        <w:rPr>
+          <w:rFonts w:cstheme="minorHAnsi"/>
+          <w:color w:val="000000" w:themeColor="text1"/>
+          <w:sz w:val="24"/>
+          <w:szCs w:val="24"/>
+          <w:shd w:val="clear" w:color="auto" w:fill="FFFFFF"/>
+        </w:rPr>
+        <w:t xml:space="preserve"> </w:t>
+      </w:r>
+      <w:r>
+        <w:rPr>
+          <w:rFonts w:cstheme="minorHAnsi"/>
+          <w:color w:val="000000" w:themeColor="text1"/>
+          <w:sz w:val="24"/>
+          <w:szCs w:val="24"/>
+          <w:shd w:val="clear" w:color="auto" w:fill="FFFFFF"/>
+        </w:rPr>
+        <w:t>The</w:t>
+      </w:r>
+      <w:r>
+        <w:rPr>
+          <w:rFonts w:cstheme="minorHAnsi"/>
+          <w:color w:val="000000" w:themeColor="text1"/>
+          <w:sz w:val="24"/>
+          <w:szCs w:val="24"/>
+          <w:shd w:val="clear" w:color="auto" w:fill="FFFFFF"/>
+        </w:rPr>
+        <w:t>se</w:t>
+      </w:r>
+      <w:r>
+        <w:rPr>
+          <w:rFonts w:cstheme="minorHAnsi"/>
+          <w:color w:val="000000" w:themeColor="text1"/>
+          <w:sz w:val="24"/>
+          <w:szCs w:val="24"/>
+          <w:shd w:val="clear" w:color="auto" w:fill="FFFFFF"/>
+        </w:rPr>
+        <w:t xml:space="preserve"> HRIM</w:t>
+      </w:r>
+      <w:r>
+        <w:rPr>
+          <w:rFonts w:cstheme="minorHAnsi"/>
+          <w:color w:val="000000" w:themeColor="text1"/>
+          <w:sz w:val="24"/>
+          <w:szCs w:val="24"/>
+          <w:shd w:val="clear" w:color="auto" w:fill="FFFFFF"/>
+        </w:rPr>
+        <w:t xml:space="preserve"> systems are used to make the task of human resource managers easier</w:t>
+      </w:r>
+      <w:r>
+        <w:rPr>
+          <w:rFonts w:cstheme="minorHAnsi"/>
+          <w:color w:val="000000" w:themeColor="text1"/>
+          <w:sz w:val="24"/>
+          <w:szCs w:val="24"/>
+          <w:shd w:val="clear" w:color="auto" w:fill="FFFFFF"/>
+        </w:rPr>
+        <w:t xml:space="preserve"> and </w:t>
       </w:r>
       <w:r>
         <w:rPr>
@@ -158,7 +330,67 @@
           <w:szCs w:val="24"/>
           <w:shd w:val="clear" w:color="auto" w:fill="FFFFFF"/>
         </w:rPr>
-        <w:t xml:space="preserve"> to automate some of the tasks done by the human resource managers so that they could be more effective </w:t>
+        <w:t>manageable</w:t>
+      </w:r>
+      <w:r>
+        <w:rPr>
+          <w:rFonts w:cstheme="minorHAnsi"/>
+          <w:color w:val="222222"/>
+          <w:sz w:val="24"/>
+          <w:szCs w:val="24"/>
+          <w:shd w:val="clear" w:color="auto" w:fill="FFFFFF"/>
+        </w:rPr>
+        <w:t xml:space="preserve">. In </w:t>
+      </w:r>
+      <w:r>
+        <w:rPr>
+          <w:rFonts w:cstheme="minorHAnsi"/>
+          <w:color w:val="222222"/>
+          <w:sz w:val="24"/>
+          <w:szCs w:val="24"/>
+          <w:shd w:val="clear" w:color="auto" w:fill="FFFFFF"/>
+        </w:rPr>
+        <w:t>addition,</w:t>
+      </w:r>
+      <w:r>
+        <w:rPr>
+          <w:rFonts w:cstheme="minorHAnsi"/>
+          <w:color w:val="222222"/>
+          <w:sz w:val="24"/>
+          <w:szCs w:val="24"/>
+          <w:shd w:val="clear" w:color="auto" w:fill="FFFFFF"/>
+        </w:rPr>
+        <w:t xml:space="preserve"> some HRIM systems have</w:t>
+      </w:r>
+      <w:r>
+        <w:rPr>
+          <w:rFonts w:cstheme="minorHAnsi"/>
+          <w:color w:val="222222"/>
+          <w:sz w:val="24"/>
+          <w:szCs w:val="24"/>
+          <w:shd w:val="clear" w:color="auto" w:fill="FFFFFF"/>
+        </w:rPr>
+        <w:t xml:space="preserve"> automate</w:t>
+      </w:r>
+      <w:r>
+        <w:rPr>
+          <w:rFonts w:cstheme="minorHAnsi"/>
+          <w:color w:val="222222"/>
+          <w:sz w:val="24"/>
+          <w:szCs w:val="24"/>
+          <w:shd w:val="clear" w:color="auto" w:fill="FFFFFF"/>
+        </w:rPr>
+        <w:t>d</w:t>
+      </w:r>
+      <w:r>
+        <w:rPr>
+          <w:rFonts w:cstheme="minorHAnsi"/>
+          <w:color w:val="222222"/>
+          <w:sz w:val="24"/>
+          <w:szCs w:val="24"/>
+          <w:shd w:val="clear" w:color="auto" w:fill="FFFFFF"/>
+        </w:rPr>
+        <w:t xml:space="preserve"> some of the tasks done by the human resource managers so that they could be more effective </w:t>
       </w:r>
       <w:r>
         <w:rPr>
@@ -295,19 +527,7 @@
           <w:szCs w:val="24"/>
           <w:shd w:val="clear" w:color="auto" w:fill="FFFFFF"/>
         </w:rPr>
-        <w:t xml:space="preserve"> </w:t>
-      </w:r>
-      <w:bookmarkStart w:id="0" w:name="_GoBack"/>
-      <w:bookmarkEnd w:id="0"/>
-      <w:r>
-        <w:rPr>
-          <w:rFonts w:cstheme="minorHAnsi"/>
-          <w:color w:val="222222"/>
-          <w:sz w:val="24"/>
-          <w:szCs w:val="24"/>
-          <w:shd w:val="clear" w:color="auto" w:fill="FFFFFF"/>
-        </w:rPr>
-        <w:t xml:space="preserve">additional cost for the organization. </w:t>
+        <w:t xml:space="preserve"> additional cost for the organization. </w:t>
       </w:r>
       <w:r>
         <w:rPr>
@@ -482,7 +702,6 @@
           <w:sz w:val="24"/>
           <w:szCs w:val="24"/>
         </w:rPr>
-        <w:lastRenderedPageBreak/>
         <w:t>2.2 Business objectives</w:t>
       </w:r>
     </w:p>
@@ -1190,6 +1409,7 @@
           <w:sz w:val="24"/>
           <w:szCs w:val="24"/>
         </w:rPr>
+        <w:lastRenderedPageBreak/>
         <w:t>HR managers and employees to talk to each other using the chat facilities</w:t>
       </w:r>
     </w:p>
@@ -1278,7 +1498,6 @@
           <w:sz w:val="24"/>
           <w:szCs w:val="24"/>
         </w:rPr>
-        <w:lastRenderedPageBreak/>
         <w:t>HR managers to manage the hiring process</w:t>
       </w:r>
     </w:p>
@@ -1856,7 +2075,6 @@
           <w:sz w:val="24"/>
           <w:szCs w:val="24"/>
         </w:rPr>
-        <w:lastRenderedPageBreak/>
         <w:t>7</w:t>
       </w:r>
       <w:r>
@@ -1867,17 +2085,7 @@
           <w:sz w:val="24"/>
           <w:szCs w:val="24"/>
         </w:rPr>
-        <w:t xml:space="preserve"> </w:t>
-      </w:r>
-      <w:r>
-        <w:rPr>
-          <w:rFonts w:cstheme="minorHAnsi"/>
-          <w:b/>
-          <w:bCs/>
-          <w:sz w:val="24"/>
-          <w:szCs w:val="24"/>
-        </w:rPr>
-        <w:t>Initial risk list</w:t>
+        <w:t xml:space="preserve"> Initial risk list</w:t>
       </w:r>
     </w:p>
     <w:p>
@@ -1908,7 +2116,19 @@
         <w:rPr>
           <w:rFonts w:cstheme="minorHAnsi"/>
         </w:rPr>
-        <w:t xml:space="preserve"> these risks should be managed during the planning process of the project so that when the particular risk occurs then we know hat is to be done. And having a risk analysis can sometimes determine the success and failure of a project. During the risk analysis of the project these were the risk that was identified for this project.</w:t>
+        <w:t xml:space="preserve"> these risks should be managed during the planning process of the project so that when the particular risk occurs then we know </w:t>
+      </w:r>
+      <w:r>
+        <w:rPr>
+          <w:rFonts w:cstheme="minorHAnsi"/>
+        </w:rPr>
+        <w:t>what</w:t>
+      </w:r>
+      <w:r>
+        <w:rPr>
+          <w:rFonts w:cstheme="minorHAnsi"/>
+        </w:rPr>
+        <w:t xml:space="preserve"> is to be done. And having a risk analysis can sometimes determine the success and failure of a project. During the risk analysis of the project these were the risk that was identified for this project.</w:t>
       </w:r>
     </w:p>
     <w:tbl>
@@ -2400,7 +2620,9 @@
           <w:szCs w:val="24"/>
         </w:rPr>
       </w:pPr>
-      <w:r>
+    </w:p>
+    <w:p>
+      <w:pPr>
         <w:rPr>
           <w:rFonts w:cstheme="minorHAnsi"/>
           <w:b/>
@@ -2408,9 +2630,10 @@
           <w:sz w:val="24"/>
           <w:szCs w:val="24"/>
         </w:rPr>
-        <w:t>8</w:t>
-      </w:r>
-      <w:r>
+      </w:pPr>
+    </w:p>
+    <w:p>
+      <w:pPr>
         <w:rPr>
           <w:rFonts w:cstheme="minorHAnsi"/>
           <w:b/>
@@ -2418,9 +2641,10 @@
           <w:sz w:val="24"/>
           <w:szCs w:val="24"/>
         </w:rPr>
-        <w:t xml:space="preserve"> </w:t>
-      </w:r>
-      <w:r>
+      </w:pPr>
+    </w:p>
+    <w:p>
+      <w:pPr>
         <w:rPr>
           <w:rFonts w:cstheme="minorHAnsi"/>
           <w:b/>
@@ -2428,9 +2652,10 @@
           <w:sz w:val="24"/>
           <w:szCs w:val="24"/>
         </w:rPr>
-        <w:t xml:space="preserve">Initial quality </w:t>
-      </w:r>
-      <w:r>
+      </w:pPr>
+    </w:p>
+    <w:p>
+      <w:pPr>
         <w:rPr>
           <w:rFonts w:cstheme="minorHAnsi"/>
           <w:b/>
@@ -2438,6 +2663,36 @@
           <w:sz w:val="24"/>
           <w:szCs w:val="24"/>
         </w:rPr>
+      </w:pPr>
+    </w:p>
+    <w:p>
+      <w:pPr>
+        <w:rPr>
+          <w:rFonts w:cstheme="minorHAnsi"/>
+          <w:b/>
+          <w:bCs/>
+          <w:sz w:val="24"/>
+          <w:szCs w:val="24"/>
+        </w:rPr>
+      </w:pPr>
+      <w:r>
+        <w:rPr>
+          <w:rFonts w:cstheme="minorHAnsi"/>
+          <w:b/>
+          <w:bCs/>
+          <w:sz w:val="24"/>
+          <w:szCs w:val="24"/>
+        </w:rPr>
+        <w:t xml:space="preserve">8 Initial quality </w:t>
+      </w:r>
+      <w:r>
+        <w:rPr>
+          <w:rFonts w:cstheme="minorHAnsi"/>
+          <w:b/>
+          <w:bCs/>
+          <w:sz w:val="24"/>
+          <w:szCs w:val="24"/>
+        </w:rPr>
         <w:t>plans</w:t>
       </w:r>
     </w:p>
@@ -2449,25 +2704,857 @@
           <w:szCs w:val="24"/>
         </w:rPr>
       </w:pPr>
-    </w:p>
-    <w:p>
-      <w:pPr>
-        <w:ind w:left="1080"/>
-        <w:rPr>
-          <w:rFonts w:cstheme="minorHAnsi"/>
-          <w:sz w:val="24"/>
-          <w:szCs w:val="24"/>
-        </w:rPr>
-      </w:pPr>
-    </w:p>
-    <w:p>
-      <w:pPr>
-        <w:rPr>
-          <w:rFonts w:cstheme="minorHAnsi"/>
-          <w:sz w:val="24"/>
-          <w:szCs w:val="24"/>
-        </w:rPr>
-      </w:pPr>
+      <w:r>
+        <w:rPr>
+          <w:rFonts w:cstheme="minorHAnsi"/>
+          <w:sz w:val="24"/>
+          <w:szCs w:val="24"/>
+        </w:rPr>
+        <w:t xml:space="preserve">During the development of </w:t>
+      </w:r>
+      <w:r>
+        <w:rPr>
+          <w:rFonts w:cstheme="minorHAnsi"/>
+          <w:sz w:val="24"/>
+          <w:szCs w:val="24"/>
+        </w:rPr>
+        <w:t>a</w:t>
+      </w:r>
+      <w:r>
+        <w:rPr>
+          <w:rFonts w:cstheme="minorHAnsi"/>
+          <w:sz w:val="24"/>
+          <w:szCs w:val="24"/>
+        </w:rPr>
+        <w:t xml:space="preserve"> </w:t>
+      </w:r>
+      <w:r>
+        <w:rPr>
+          <w:rFonts w:cstheme="minorHAnsi"/>
+          <w:sz w:val="24"/>
+          <w:szCs w:val="24"/>
+        </w:rPr>
+        <w:t xml:space="preserve">project </w:t>
+      </w:r>
+      <w:r>
+        <w:rPr>
+          <w:rFonts w:cstheme="minorHAnsi"/>
+          <w:sz w:val="24"/>
+          <w:szCs w:val="24"/>
+        </w:rPr>
+        <w:t xml:space="preserve">quality is one of the essentials things that should be considered because it is one of the main </w:t>
+      </w:r>
+      <w:r>
+        <w:rPr>
+          <w:rFonts w:cstheme="minorHAnsi"/>
+          <w:sz w:val="24"/>
+          <w:szCs w:val="24"/>
+        </w:rPr>
+        <w:t>things</w:t>
+      </w:r>
+      <w:r>
+        <w:rPr>
+          <w:rFonts w:cstheme="minorHAnsi"/>
+          <w:sz w:val="24"/>
+          <w:szCs w:val="24"/>
+        </w:rPr>
+        <w:t xml:space="preserve"> th</w:t>
+      </w:r>
+      <w:r>
+        <w:rPr>
+          <w:rFonts w:cstheme="minorHAnsi"/>
+          <w:sz w:val="24"/>
+          <w:szCs w:val="24"/>
+        </w:rPr>
+        <w:t>at a</w:t>
+      </w:r>
+      <w:r>
+        <w:rPr>
+          <w:rFonts w:cstheme="minorHAnsi"/>
+          <w:sz w:val="24"/>
+          <w:szCs w:val="24"/>
+        </w:rPr>
+        <w:t xml:space="preserve"> customer looks for in a product and due to poor quality, the customer may even reject the entire</w:t>
+      </w:r>
+      <w:r>
+        <w:rPr>
+          <w:rFonts w:cstheme="minorHAnsi"/>
+          <w:sz w:val="24"/>
+          <w:szCs w:val="24"/>
+        </w:rPr>
+        <w:t xml:space="preserve"> system</w:t>
+      </w:r>
+      <w:r>
+        <w:rPr>
+          <w:rFonts w:cstheme="minorHAnsi"/>
+          <w:sz w:val="24"/>
+          <w:szCs w:val="24"/>
+        </w:rPr>
+        <w:t xml:space="preserve">. So, to ensure that this </w:t>
+      </w:r>
+      <w:r>
+        <w:rPr>
+          <w:rFonts w:cstheme="minorHAnsi"/>
+          <w:sz w:val="24"/>
+          <w:szCs w:val="24"/>
+        </w:rPr>
+        <w:t>project</w:t>
+      </w:r>
+      <w:r>
+        <w:rPr>
+          <w:rFonts w:cstheme="minorHAnsi"/>
+          <w:sz w:val="24"/>
+          <w:szCs w:val="24"/>
+        </w:rPr>
+        <w:t xml:space="preserve"> provide</w:t>
+      </w:r>
+      <w:r>
+        <w:rPr>
+          <w:rFonts w:cstheme="minorHAnsi"/>
+          <w:sz w:val="24"/>
+          <w:szCs w:val="24"/>
+        </w:rPr>
+        <w:t>s</w:t>
+      </w:r>
+      <w:r>
+        <w:rPr>
+          <w:rFonts w:cstheme="minorHAnsi"/>
+          <w:sz w:val="24"/>
+          <w:szCs w:val="24"/>
+        </w:rPr>
+        <w:t xml:space="preserve"> </w:t>
+      </w:r>
+      <w:r>
+        <w:rPr>
+          <w:rFonts w:cstheme="minorHAnsi"/>
+          <w:sz w:val="24"/>
+          <w:szCs w:val="24"/>
+        </w:rPr>
+        <w:t>a</w:t>
+      </w:r>
+      <w:r>
+        <w:rPr>
+          <w:rFonts w:cstheme="minorHAnsi"/>
+          <w:sz w:val="24"/>
+          <w:szCs w:val="24"/>
+        </w:rPr>
+        <w:t xml:space="preserve"> </w:t>
+      </w:r>
+      <w:r>
+        <w:rPr>
+          <w:rFonts w:cstheme="minorHAnsi"/>
+          <w:sz w:val="24"/>
+          <w:szCs w:val="24"/>
+        </w:rPr>
+        <w:t xml:space="preserve">good </w:t>
+      </w:r>
+      <w:r>
+        <w:rPr>
+          <w:rFonts w:cstheme="minorHAnsi"/>
+          <w:sz w:val="24"/>
+          <w:szCs w:val="24"/>
+        </w:rPr>
+        <w:t>quality</w:t>
+      </w:r>
+      <w:r>
+        <w:rPr>
+          <w:rFonts w:cstheme="minorHAnsi"/>
+          <w:sz w:val="24"/>
+          <w:szCs w:val="24"/>
+        </w:rPr>
+        <w:t xml:space="preserve"> HRIM system the following quality checks will be done and the strategies that will be used to do these checks and if these quality checks are done in a proper way then the quality of the system can be ensured.</w:t>
+      </w:r>
+    </w:p>
+    <w:tbl>
+      <w:tblPr>
+        <w:tblStyle w:val="TableGrid"/>
+        <w:tblW w:w="0" w:type="auto"/>
+        <w:tblLook w:val="04A0" w:firstRow="1" w:lastRow="0" w:firstColumn="1" w:lastColumn="0" w:noHBand="0" w:noVBand="1"/>
+      </w:tblPr>
+      <w:tblGrid>
+        <w:gridCol w:w="4675"/>
+        <w:gridCol w:w="4675"/>
+      </w:tblGrid>
+      <w:tr>
+        <w:tc>
+          <w:tcPr>
+            <w:tcW w:w="9350" w:type="dxa"/>
+            <w:gridSpan w:val="2"/>
+          </w:tcPr>
+          <w:p>
+            <w:pPr>
+              <w:jc w:val="center"/>
+              <w:rPr>
+                <w:rFonts w:cstheme="minorHAnsi"/>
+                <w:sz w:val="24"/>
+                <w:szCs w:val="24"/>
+              </w:rPr>
+            </w:pPr>
+            <w:r>
+              <w:rPr>
+                <w:rFonts w:cstheme="minorHAnsi"/>
+                <w:sz w:val="28"/>
+                <w:szCs w:val="28"/>
+              </w:rPr>
+              <w:t>Initial quality plan</w:t>
+            </w:r>
+          </w:p>
+        </w:tc>
+      </w:tr>
+      <w:tr>
+        <w:tc>
+          <w:tcPr>
+            <w:tcW w:w="4675" w:type="dxa"/>
+          </w:tcPr>
+          <w:p>
+            <w:pPr>
+              <w:jc w:val="center"/>
+              <w:rPr>
+                <w:rFonts w:cstheme="minorHAnsi"/>
+                <w:sz w:val="24"/>
+                <w:szCs w:val="24"/>
+              </w:rPr>
+            </w:pPr>
+            <w:r>
+              <w:rPr>
+                <w:rFonts w:cstheme="minorHAnsi"/>
+                <w:sz w:val="24"/>
+                <w:szCs w:val="24"/>
+              </w:rPr>
+              <w:t>Quality check</w:t>
+            </w:r>
+          </w:p>
+        </w:tc>
+        <w:tc>
+          <w:tcPr>
+            <w:tcW w:w="4675" w:type="dxa"/>
+          </w:tcPr>
+          <w:p>
+            <w:pPr>
+              <w:jc w:val="center"/>
+              <w:rPr>
+                <w:rFonts w:cstheme="minorHAnsi"/>
+                <w:sz w:val="24"/>
+                <w:szCs w:val="24"/>
+              </w:rPr>
+            </w:pPr>
+            <w:r>
+              <w:rPr>
+                <w:rFonts w:cstheme="minorHAnsi"/>
+                <w:sz w:val="24"/>
+                <w:szCs w:val="24"/>
+              </w:rPr>
+              <w:t>Strategy</w:t>
+            </w:r>
+          </w:p>
+        </w:tc>
+      </w:tr>
+      <w:tr>
+        <w:tc>
+          <w:tcPr>
+            <w:tcW w:w="4675" w:type="dxa"/>
+          </w:tcPr>
+          <w:p>
+            <w:pPr>
+              <w:rPr>
+                <w:rFonts w:cstheme="minorHAnsi"/>
+                <w:sz w:val="24"/>
+                <w:szCs w:val="24"/>
+              </w:rPr>
+            </w:pPr>
+            <w:r>
+              <w:rPr>
+                <w:rFonts w:cstheme="minorHAnsi"/>
+                <w:sz w:val="24"/>
+                <w:szCs w:val="24"/>
+              </w:rPr>
+              <w:t>Major deliverables</w:t>
+            </w:r>
+          </w:p>
+        </w:tc>
+        <w:tc>
+          <w:tcPr>
+            <w:tcW w:w="4675" w:type="dxa"/>
+          </w:tcPr>
+          <w:p>
+            <w:pPr>
+              <w:rPr>
+                <w:rFonts w:cstheme="minorHAnsi"/>
+                <w:sz w:val="24"/>
+                <w:szCs w:val="24"/>
+              </w:rPr>
+            </w:pPr>
+            <w:r>
+              <w:rPr>
+                <w:rFonts w:cstheme="minorHAnsi"/>
+                <w:sz w:val="24"/>
+                <w:szCs w:val="24"/>
+              </w:rPr>
+              <w:t xml:space="preserve">To ensure that the major deliverables are met a plan is made on </w:t>
+            </w:r>
+            <w:r>
+              <w:rPr>
+                <w:rFonts w:cstheme="minorHAnsi"/>
+                <w:sz w:val="24"/>
+                <w:szCs w:val="24"/>
+              </w:rPr>
+              <w:t>the work process so it isn’t rushed this</w:t>
+            </w:r>
+            <w:r>
+              <w:rPr>
+                <w:rFonts w:cstheme="minorHAnsi"/>
+                <w:sz w:val="24"/>
+                <w:szCs w:val="24"/>
+              </w:rPr>
+              <w:t xml:space="preserve"> will also ensure that the system has the functionalities mentioned</w:t>
+            </w:r>
+            <w:r>
+              <w:rPr>
+                <w:rFonts w:cstheme="minorHAnsi"/>
+                <w:sz w:val="24"/>
+                <w:szCs w:val="24"/>
+              </w:rPr>
+              <w:t xml:space="preserve"> and nothing will be missed.</w:t>
+            </w:r>
+          </w:p>
+        </w:tc>
+      </w:tr>
+      <w:tr>
+        <w:tc>
+          <w:tcPr>
+            <w:tcW w:w="4675" w:type="dxa"/>
+          </w:tcPr>
+          <w:p>
+            <w:pPr>
+              <w:rPr>
+                <w:rFonts w:cstheme="minorHAnsi"/>
+                <w:sz w:val="24"/>
+                <w:szCs w:val="24"/>
+              </w:rPr>
+            </w:pPr>
+            <w:r>
+              <w:rPr>
+                <w:rFonts w:cstheme="minorHAnsi"/>
+                <w:sz w:val="24"/>
+                <w:szCs w:val="24"/>
+              </w:rPr>
+              <w:t>Quality control activities</w:t>
+            </w:r>
+            <w:r>
+              <w:rPr>
+                <w:rFonts w:cstheme="minorHAnsi"/>
+                <w:sz w:val="24"/>
+                <w:szCs w:val="24"/>
+              </w:rPr>
+              <w:t xml:space="preserve"> throughout the project</w:t>
+            </w:r>
+          </w:p>
+        </w:tc>
+        <w:tc>
+          <w:tcPr>
+            <w:tcW w:w="4675" w:type="dxa"/>
+          </w:tcPr>
+          <w:p>
+            <w:pPr>
+              <w:rPr>
+                <w:rFonts w:cstheme="minorHAnsi"/>
+                <w:sz w:val="24"/>
+                <w:szCs w:val="24"/>
+              </w:rPr>
+            </w:pPr>
+            <w:r>
+              <w:rPr>
+                <w:rFonts w:cstheme="minorHAnsi"/>
+                <w:sz w:val="24"/>
+                <w:szCs w:val="24"/>
+              </w:rPr>
+              <w:t>To ensure the quality I will get a review from my supervisor after each increment of the project and during the texting period o</w:t>
+            </w:r>
+            <w:r>
+              <w:rPr>
+                <w:rFonts w:cstheme="minorHAnsi"/>
+                <w:sz w:val="24"/>
+                <w:szCs w:val="24"/>
+              </w:rPr>
+              <w:t xml:space="preserve">f </w:t>
+            </w:r>
+            <w:r>
+              <w:rPr>
+                <w:rFonts w:cstheme="minorHAnsi"/>
+                <w:sz w:val="24"/>
+                <w:szCs w:val="24"/>
+              </w:rPr>
+              <w:t xml:space="preserve">the system </w:t>
+            </w:r>
+          </w:p>
+        </w:tc>
+      </w:tr>
+      <w:tr>
+        <w:tc>
+          <w:tcPr>
+            <w:tcW w:w="4675" w:type="dxa"/>
+          </w:tcPr>
+          <w:p>
+            <w:pPr>
+              <w:rPr>
+                <w:rFonts w:cstheme="minorHAnsi"/>
+                <w:sz w:val="24"/>
+                <w:szCs w:val="24"/>
+              </w:rPr>
+            </w:pPr>
+            <w:r>
+              <w:rPr>
+                <w:rFonts w:cstheme="minorHAnsi"/>
+                <w:sz w:val="24"/>
+                <w:szCs w:val="24"/>
+              </w:rPr>
+              <w:t>Sub system usability and validation</w:t>
+            </w:r>
+          </w:p>
+        </w:tc>
+        <w:tc>
+          <w:tcPr>
+            <w:tcW w:w="4675" w:type="dxa"/>
+          </w:tcPr>
+          <w:p>
+            <w:pPr>
+              <w:rPr>
+                <w:rFonts w:cstheme="minorHAnsi"/>
+                <w:sz w:val="24"/>
+                <w:szCs w:val="24"/>
+              </w:rPr>
+            </w:pPr>
+            <w:r>
+              <w:rPr>
+                <w:rFonts w:cstheme="minorHAnsi"/>
+                <w:sz w:val="24"/>
+                <w:szCs w:val="24"/>
+              </w:rPr>
+              <w:t xml:space="preserve"> This will be done after each increment to ensure quality is maintained in the project</w:t>
+            </w:r>
+          </w:p>
+        </w:tc>
+      </w:tr>
+      <w:tr>
+        <w:tc>
+          <w:tcPr>
+            <w:tcW w:w="4675" w:type="dxa"/>
+          </w:tcPr>
+          <w:p>
+            <w:pPr>
+              <w:rPr>
+                <w:rFonts w:cstheme="minorHAnsi"/>
+                <w:sz w:val="24"/>
+                <w:szCs w:val="24"/>
+              </w:rPr>
+            </w:pPr>
+            <w:r>
+              <w:rPr>
+                <w:rFonts w:cstheme="minorHAnsi"/>
+                <w:sz w:val="24"/>
+                <w:szCs w:val="24"/>
+              </w:rPr>
+              <w:t>Quality assurance activities</w:t>
+            </w:r>
+          </w:p>
+        </w:tc>
+        <w:tc>
+          <w:tcPr>
+            <w:tcW w:w="4675" w:type="dxa"/>
+          </w:tcPr>
+          <w:p>
+            <w:pPr>
+              <w:rPr>
+                <w:rFonts w:cstheme="minorHAnsi"/>
+                <w:sz w:val="24"/>
+                <w:szCs w:val="24"/>
+              </w:rPr>
+            </w:pPr>
+            <w:r>
+              <w:rPr>
+                <w:rFonts w:cstheme="minorHAnsi"/>
+                <w:sz w:val="24"/>
+                <w:szCs w:val="24"/>
+              </w:rPr>
+              <w:t>To ensure that the quality of the system is maintained I will get the review of the quality from my supervisor after each stage.</w:t>
+            </w:r>
+          </w:p>
+        </w:tc>
+      </w:tr>
+      <w:tr>
+        <w:tc>
+          <w:tcPr>
+            <w:tcW w:w="4675" w:type="dxa"/>
+          </w:tcPr>
+          <w:p>
+            <w:pPr>
+              <w:rPr>
+                <w:rFonts w:cstheme="minorHAnsi"/>
+                <w:sz w:val="24"/>
+                <w:szCs w:val="24"/>
+              </w:rPr>
+            </w:pPr>
+            <w:r>
+              <w:rPr>
+                <w:rFonts w:cstheme="minorHAnsi"/>
+                <w:sz w:val="24"/>
+                <w:szCs w:val="24"/>
+              </w:rPr>
+              <w:t xml:space="preserve">Feasibility </w:t>
+            </w:r>
+            <w:r>
+              <w:rPr>
+                <w:rFonts w:cstheme="minorHAnsi"/>
+                <w:sz w:val="24"/>
+                <w:szCs w:val="24"/>
+              </w:rPr>
+              <w:t>study</w:t>
+            </w:r>
+          </w:p>
+        </w:tc>
+        <w:tc>
+          <w:tcPr>
+            <w:tcW w:w="4675" w:type="dxa"/>
+          </w:tcPr>
+          <w:p>
+            <w:pPr>
+              <w:rPr>
+                <w:rFonts w:cstheme="minorHAnsi"/>
+                <w:sz w:val="24"/>
+                <w:szCs w:val="24"/>
+              </w:rPr>
+            </w:pPr>
+            <w:r>
+              <w:rPr>
+                <w:rFonts w:cstheme="minorHAnsi"/>
+                <w:sz w:val="24"/>
+                <w:szCs w:val="24"/>
+              </w:rPr>
+              <w:t xml:space="preserve">A feasibility text will be done on the system to ensure that this system is worth the time and effort </w:t>
+            </w:r>
+            <w:proofErr w:type="gramStart"/>
+            <w:r>
+              <w:rPr>
+                <w:rFonts w:cstheme="minorHAnsi"/>
+                <w:sz w:val="24"/>
+                <w:szCs w:val="24"/>
+              </w:rPr>
+              <w:t>and also</w:t>
+            </w:r>
+            <w:proofErr w:type="gramEnd"/>
+            <w:r>
+              <w:rPr>
+                <w:rFonts w:cstheme="minorHAnsi"/>
+                <w:sz w:val="24"/>
+                <w:szCs w:val="24"/>
+              </w:rPr>
+              <w:t xml:space="preserve"> to review the project scope and check whether it needs to expand to provide a quality system</w:t>
+            </w:r>
+          </w:p>
+        </w:tc>
+      </w:tr>
+      <w:tr>
+        <w:tc>
+          <w:tcPr>
+            <w:tcW w:w="4675" w:type="dxa"/>
+          </w:tcPr>
+          <w:p>
+            <w:pPr>
+              <w:rPr>
+                <w:rFonts w:cstheme="minorHAnsi"/>
+                <w:sz w:val="24"/>
+                <w:szCs w:val="24"/>
+              </w:rPr>
+            </w:pPr>
+            <w:r>
+              <w:rPr>
+                <w:rFonts w:cstheme="minorHAnsi"/>
+                <w:sz w:val="24"/>
+                <w:szCs w:val="24"/>
+              </w:rPr>
+              <w:t>System validation and user acceptance</w:t>
+            </w:r>
+          </w:p>
+        </w:tc>
+        <w:tc>
+          <w:tcPr>
+            <w:tcW w:w="4675" w:type="dxa"/>
+          </w:tcPr>
+          <w:p>
+            <w:pPr>
+              <w:rPr>
+                <w:rFonts w:cstheme="minorHAnsi"/>
+                <w:sz w:val="24"/>
+                <w:szCs w:val="24"/>
+              </w:rPr>
+            </w:pPr>
+            <w:r>
+              <w:rPr>
+                <w:rFonts w:cstheme="minorHAnsi"/>
+                <w:sz w:val="24"/>
+                <w:szCs w:val="24"/>
+              </w:rPr>
+              <w:t>To ensure that the human resource managers accept the product and is also helpful to them a questioner was conducted of what they need and what they want from a current human resource system</w:t>
+            </w:r>
+          </w:p>
+        </w:tc>
+      </w:tr>
+    </w:tbl>
+    <w:p>
+      <w:pPr>
+        <w:rPr>
+          <w:rFonts w:cstheme="minorHAnsi"/>
+          <w:sz w:val="24"/>
+          <w:szCs w:val="24"/>
+        </w:rPr>
+      </w:pPr>
+    </w:p>
+    <w:p>
+      <w:pPr>
+        <w:rPr>
+          <w:rFonts w:cstheme="minorHAnsi"/>
+          <w:sz w:val="24"/>
+          <w:szCs w:val="24"/>
+        </w:rPr>
+      </w:pPr>
+    </w:p>
+    <w:p>
+      <w:pPr>
+        <w:rPr>
+          <w:rFonts w:cstheme="minorHAnsi"/>
+          <w:sz w:val="24"/>
+          <w:szCs w:val="24"/>
+        </w:rPr>
+      </w:pPr>
+    </w:p>
+    <w:p>
+      <w:pPr>
+        <w:rPr>
+          <w:rFonts w:cstheme="minorHAnsi"/>
+          <w:sz w:val="24"/>
+          <w:szCs w:val="24"/>
+        </w:rPr>
+      </w:pPr>
+    </w:p>
+    <w:p>
+      <w:pPr>
+        <w:rPr>
+          <w:rFonts w:cstheme="minorHAnsi"/>
+          <w:sz w:val="24"/>
+          <w:szCs w:val="24"/>
+        </w:rPr>
+      </w:pPr>
+    </w:p>
+    <w:p>
+      <w:pPr>
+        <w:rPr>
+          <w:rFonts w:cstheme="minorHAnsi"/>
+          <w:sz w:val="24"/>
+          <w:szCs w:val="24"/>
+        </w:rPr>
+      </w:pPr>
+    </w:p>
+    <w:p>
+      <w:pPr>
+        <w:rPr>
+          <w:rFonts w:cstheme="minorHAnsi"/>
+          <w:sz w:val="24"/>
+          <w:szCs w:val="24"/>
+        </w:rPr>
+      </w:pPr>
+    </w:p>
+    <w:p>
+      <w:pPr>
+        <w:rPr>
+          <w:rFonts w:cstheme="minorHAnsi"/>
+          <w:b/>
+          <w:bCs/>
+          <w:sz w:val="24"/>
+          <w:szCs w:val="24"/>
+        </w:rPr>
+      </w:pPr>
+      <w:r>
+        <w:rPr>
+          <w:rFonts w:cstheme="minorHAnsi"/>
+          <w:b/>
+          <w:bCs/>
+          <w:sz w:val="24"/>
+          <w:szCs w:val="24"/>
+        </w:rPr>
+        <w:t>8 References</w:t>
+      </w:r>
+    </w:p>
+    <w:p>
+      <w:pPr>
+        <w:pStyle w:val="ListParagraph"/>
+        <w:numPr>
+          <w:ilvl w:val="0"/>
+          <w:numId w:val="17"/>
+        </w:numPr>
+        <w:rPr>
+          <w:rFonts w:cstheme="minorHAnsi"/>
+          <w:sz w:val="24"/>
+          <w:szCs w:val="24"/>
+        </w:rPr>
+      </w:pPr>
+      <w:r>
+        <w:rPr>
+          <w:color w:val="000000" w:themeColor="text1"/>
+          <w:sz w:val="24"/>
+          <w:szCs w:val="24"/>
+        </w:rPr>
+        <w:t>Zahid Hussain</w:t>
+      </w:r>
+      <w:r>
+        <w:rPr>
+          <w:color w:val="000000" w:themeColor="text1"/>
+          <w:sz w:val="24"/>
+          <w:szCs w:val="24"/>
+        </w:rPr>
+        <w:t>, James Wallace and Nelarine E.Cornelius (2007)</w:t>
+      </w:r>
+      <w:r>
+        <w:rPr>
+          <w:color w:val="000000" w:themeColor="text1"/>
+          <w:sz w:val="24"/>
+          <w:szCs w:val="24"/>
+        </w:rPr>
+        <w:t xml:space="preserve"> ‘</w:t>
+      </w:r>
+      <w:r>
+        <w:rPr>
+          <w:color w:val="000000" w:themeColor="text1"/>
+          <w:sz w:val="24"/>
+          <w:szCs w:val="24"/>
+        </w:rPr>
+        <w:t>Information &amp; Management</w:t>
+      </w:r>
+      <w:r>
+        <w:rPr>
+          <w:color w:val="000000" w:themeColor="text1"/>
+          <w:sz w:val="24"/>
+          <w:szCs w:val="24"/>
+        </w:rPr>
+        <w:t xml:space="preserve">’ </w:t>
+      </w:r>
+      <w:r>
+        <w:rPr>
+          <w:i/>
+          <w:iCs/>
+          <w:color w:val="000000" w:themeColor="text1"/>
+          <w:sz w:val="24"/>
+          <w:szCs w:val="24"/>
+        </w:rPr>
+        <w:t>The use and impact of human resource information systems on human resource management professionals</w:t>
+      </w:r>
+      <w:r>
+        <w:rPr>
+          <w:i/>
+          <w:iCs/>
+          <w:color w:val="000000" w:themeColor="text1"/>
+          <w:sz w:val="24"/>
+          <w:szCs w:val="24"/>
+        </w:rPr>
+        <w:t xml:space="preserve"> </w:t>
+      </w:r>
+      <w:r>
+        <w:rPr>
+          <w:color w:val="000000" w:themeColor="text1"/>
+          <w:sz w:val="24"/>
+          <w:szCs w:val="24"/>
+        </w:rPr>
+        <w:t>44(1) pp.74-89</w:t>
+      </w:r>
+      <w:r>
+        <w:rPr>
+          <w:i/>
+          <w:iCs/>
+          <w:color w:val="000000" w:themeColor="text1"/>
+          <w:sz w:val="24"/>
+          <w:szCs w:val="24"/>
+        </w:rPr>
+        <w:t xml:space="preserve"> </w:t>
+      </w:r>
+      <w:r>
+        <w:rPr>
+          <w:i/>
+          <w:iCs/>
+          <w:color w:val="000000" w:themeColor="text1"/>
+          <w:sz w:val="24"/>
+          <w:szCs w:val="24"/>
+        </w:rPr>
+        <w:t>ScienceDirect</w:t>
+      </w:r>
+      <w:r>
+        <w:rPr>
+          <w:i/>
+          <w:iCs/>
+          <w:color w:val="000000" w:themeColor="text1"/>
+          <w:sz w:val="24"/>
+          <w:szCs w:val="24"/>
+        </w:rPr>
+        <w:t xml:space="preserve"> </w:t>
+      </w:r>
+      <w:r>
+        <w:rPr>
+          <w:color w:val="000000" w:themeColor="text1"/>
+          <w:sz w:val="24"/>
+          <w:szCs w:val="24"/>
+        </w:rPr>
+        <w:t>[Online] Available at:</w:t>
+      </w:r>
+      <w:r>
+        <w:rPr>
+          <w:color w:val="000000" w:themeColor="text1"/>
+          <w:sz w:val="24"/>
+          <w:szCs w:val="24"/>
+        </w:rPr>
+        <w:t xml:space="preserve"> </w:t>
+      </w:r>
+      <w:hyperlink r:id="rId5" w:history="1">
+        <w:r>
+          <w:rPr>
+            <w:rStyle w:val="Hyperlink"/>
+            <w:sz w:val="24"/>
+            <w:szCs w:val="24"/>
+          </w:rPr>
+          <w:t>https://www-sciencedirect-com.plymouth.idm.oclc.org/science/article/pii/S0378720606001157</w:t>
+        </w:r>
+      </w:hyperlink>
+    </w:p>
+    <w:p>
+      <w:pPr>
+        <w:pStyle w:val="ListParagraph"/>
+        <w:rPr>
+          <w:rFonts w:cstheme="minorHAnsi"/>
+          <w:sz w:val="24"/>
+          <w:szCs w:val="24"/>
+        </w:rPr>
+      </w:pPr>
+      <w:r>
+        <w:rPr>
+          <w:color w:val="000000" w:themeColor="text1"/>
+          <w:sz w:val="24"/>
+          <w:szCs w:val="24"/>
+        </w:rPr>
+        <w:t xml:space="preserve"> (Accessed at: 27 O</w:t>
+      </w:r>
+      <w:r>
+        <w:rPr>
+          <w:color w:val="000000" w:themeColor="text1"/>
+          <w:sz w:val="24"/>
+          <w:szCs w:val="24"/>
+        </w:rPr>
+        <w:t>ctober</w:t>
+      </w:r>
+      <w:r>
+        <w:rPr>
+          <w:color w:val="000000" w:themeColor="text1"/>
+          <w:sz w:val="24"/>
+          <w:szCs w:val="24"/>
+        </w:rPr>
+        <w:t xml:space="preserve"> 2020)</w:t>
+      </w:r>
     </w:p>
     <w:p>
       <w:pPr>
@@ -3147,6 +4234,119 @@
     </w:lvl>
   </w:abstractNum>
   <w:abstractNum w:abstractNumId="7" w15:restartNumberingAfterBreak="0">
+    <w:nsid w:val="4B0C4FA3"/>
+    <w:multiLevelType w:val="hybridMultilevel"/>
+    <w:tmpl w:val="C91015A2"/>
+    <w:lvl w:ilvl="0" w:tplc="04090001">
+      <w:start w:val="1"/>
+      <w:numFmt w:val="bullet"/>
+      <w:lvlText w:val=""/>
+      <w:lvlJc w:val="left"/>
+      <w:pPr>
+        <w:ind w:left="720" w:hanging="360"/>
+      </w:pPr>
+      <w:rPr>
+        <w:rFonts w:ascii="Symbol" w:hAnsi="Symbol" w:hint="default"/>
+      </w:rPr>
+    </w:lvl>
+    <w:lvl w:ilvl="1" w:tplc="04090003" w:tentative="1">
+      <w:start w:val="1"/>
+      <w:numFmt w:val="bullet"/>
+      <w:lvlText w:val="o"/>
+      <w:lvlJc w:val="left"/>
+      <w:pPr>
+        <w:ind w:left="1440" w:hanging="360"/>
+      </w:pPr>
+      <w:rPr>
+        <w:rFonts w:ascii="Courier New" w:hAnsi="Courier New" w:cs="Courier New" w:hint="default"/>
+      </w:rPr>
+    </w:lvl>
+    <w:lvl w:ilvl="2" w:tplc="04090005" w:tentative="1">
+      <w:start w:val="1"/>
+      <w:numFmt w:val="bullet"/>
+      <w:lvlText w:val=""/>
+      <w:lvlJc w:val="left"/>
+      <w:pPr>
+        <w:ind w:left="2160" w:hanging="360"/>
+      </w:pPr>
+      <w:rPr>
+        <w:rFonts w:ascii="Wingdings" w:hAnsi="Wingdings" w:hint="default"/>
+      </w:rPr>
+    </w:lvl>
+    <w:lvl w:ilvl="3" w:tplc="04090001" w:tentative="1">
+      <w:start w:val="1"/>
+      <w:numFmt w:val="bullet"/>
+      <w:lvlText w:val=""/>
+      <w:lvlJc w:val="left"/>
+      <w:pPr>
+        <w:ind w:left="2880" w:hanging="360"/>
+      </w:pPr>
+      <w:rPr>
+        <w:rFonts w:ascii="Symbol" w:hAnsi="Symbol" w:hint="default"/>
+      </w:rPr>
+    </w:lvl>
+    <w:lvl w:ilvl="4" w:tplc="04090003" w:tentative="1">
+      <w:start w:val="1"/>
+      <w:numFmt w:val="bullet"/>
+      <w:lvlText w:val="o"/>
+      <w:lvlJc w:val="left"/>
+      <w:pPr>
+        <w:ind w:left="3600" w:hanging="360"/>
+      </w:pPr>
+      <w:rPr>
+        <w:rFonts w:ascii="Courier New" w:hAnsi="Courier New" w:cs="Courier New" w:hint="default"/>
+      </w:rPr>
+    </w:lvl>
+    <w:lvl w:ilvl="5" w:tplc="04090005" w:tentative="1">
+      <w:start w:val="1"/>
+      <w:numFmt w:val="bullet"/>
+      <w:lvlText w:val=""/>
+      <w:lvlJc w:val="left"/>
+      <w:pPr>
+        <w:ind w:left="4320" w:hanging="360"/>
+      </w:pPr>
+      <w:rPr>
+        <w:rFonts w:ascii="Wingdings" w:hAnsi="Wingdings" w:hint="default"/>
+      </w:rPr>
+    </w:lvl>
+    <w:lvl w:ilvl="6" w:tplc="04090001" w:tentative="1">
+      <w:start w:val="1"/>
+      <w:numFmt w:val="bullet"/>
+      <w:lvlText w:val=""/>
+      <w:lvlJc w:val="left"/>
+      <w:pPr>
+        <w:ind w:left="5040" w:hanging="360"/>
+      </w:pPr>
+      <w:rPr>
+        <w:rFonts w:ascii="Symbol" w:hAnsi="Symbol" w:hint="default"/>
+      </w:rPr>
+    </w:lvl>
+    <w:lvl w:ilvl="7" w:tplc="04090003" w:tentative="1">
+      <w:start w:val="1"/>
+      <w:numFmt w:val="bullet"/>
+      <w:lvlText w:val="o"/>
+      <w:lvlJc w:val="left"/>
+      <w:pPr>
+        <w:ind w:left="5760" w:hanging="360"/>
+      </w:pPr>
+      <w:rPr>
+        <w:rFonts w:ascii="Courier New" w:hAnsi="Courier New" w:cs="Courier New" w:hint="default"/>
+      </w:rPr>
+    </w:lvl>
+    <w:lvl w:ilvl="8" w:tplc="04090005" w:tentative="1">
+      <w:start w:val="1"/>
+      <w:numFmt w:val="bullet"/>
+      <w:lvlText w:val=""/>
+      <w:lvlJc w:val="left"/>
+      <w:pPr>
+        <w:ind w:left="6480" w:hanging="360"/>
+      </w:pPr>
+      <w:rPr>
+        <w:rFonts w:ascii="Wingdings" w:hAnsi="Wingdings" w:hint="default"/>
+      </w:rPr>
+    </w:lvl>
+  </w:abstractNum>
+  <w:abstractNum w:abstractNumId="8" w15:restartNumberingAfterBreak="0">
     <w:nsid w:val="56CA4D9C"/>
     <w:multiLevelType w:val="multilevel"/>
     <w:tmpl w:val="7F8E0E86"/>
@@ -3259,7 +4459,7 @@
       </w:rPr>
     </w:lvl>
   </w:abstractNum>
-  <w:abstractNum w:abstractNumId="8" w15:restartNumberingAfterBreak="0">
+  <w:abstractNum w:abstractNumId="9" w15:restartNumberingAfterBreak="0">
     <w:nsid w:val="7BF1281E"/>
     <w:multiLevelType w:val="hybridMultilevel"/>
     <w:tmpl w:val="854633EA"/>
@@ -3361,16 +4561,16 @@
     <w:abstractNumId w:val="2"/>
   </w:num>
   <w:num w:numId="6">
-    <w:abstractNumId w:val="8"/>
+    <w:abstractNumId w:val="9"/>
   </w:num>
   <w:num w:numId="7">
     <w:abstractNumId w:val="5"/>
   </w:num>
   <w:num w:numId="8">
-    <w:abstractNumId w:val="7"/>
+    <w:abstractNumId w:val="8"/>
   </w:num>
   <w:num w:numId="9">
-    <w:abstractNumId w:val="7"/>
+    <w:abstractNumId w:val="8"/>
     <w:lvlOverride w:ilvl="0">
       <w:lvl w:ilvl="0">
         <w:start w:val="1"/>
@@ -3499,7 +4699,7 @@
     </w:lvlOverride>
   </w:num>
   <w:num w:numId="10">
-    <w:abstractNumId w:val="7"/>
+    <w:abstractNumId w:val="8"/>
     <w:lvlOverride w:ilvl="0">
       <w:lvl w:ilvl="0">
         <w:start w:val="1"/>
@@ -3628,7 +4828,7 @@
     </w:lvlOverride>
   </w:num>
   <w:num w:numId="11">
-    <w:abstractNumId w:val="7"/>
+    <w:abstractNumId w:val="8"/>
     <w:lvlOverride w:ilvl="0">
       <w:lvl w:ilvl="0">
         <w:start w:val="1"/>
@@ -3757,7 +4957,7 @@
     </w:lvlOverride>
   </w:num>
   <w:num w:numId="12">
-    <w:abstractNumId w:val="7"/>
+    <w:abstractNumId w:val="8"/>
     <w:lvlOverride w:ilvl="0">
       <w:lvl w:ilvl="0">
         <w:start w:val="1"/>
@@ -3886,7 +5086,7 @@
     </w:lvlOverride>
   </w:num>
   <w:num w:numId="13">
-    <w:abstractNumId w:val="7"/>
+    <w:abstractNumId w:val="8"/>
     <w:lvlOverride w:ilvl="0">
       <w:lvl w:ilvl="0">
         <w:start w:val="1"/>
@@ -4015,7 +5215,7 @@
     </w:lvlOverride>
   </w:num>
   <w:num w:numId="14">
-    <w:abstractNumId w:val="7"/>
+    <w:abstractNumId w:val="8"/>
     <w:lvlOverride w:ilvl="0">
       <w:lvl w:ilvl="0">
         <w:start w:val="1"/>
@@ -4144,7 +5344,7 @@
     </w:lvlOverride>
   </w:num>
   <w:num w:numId="15">
-    <w:abstractNumId w:val="7"/>
+    <w:abstractNumId w:val="8"/>
     <w:lvlOverride w:ilvl="0">
       <w:lvl w:ilvl="0">
         <w:start w:val="1"/>
@@ -4274,6 +5474,9 @@
   </w:num>
   <w:num w:numId="16">
     <w:abstractNumId w:val="0"/>
+  </w:num>
+  <w:num w:numId="17">
+    <w:abstractNumId w:val="7"/>
   </w:num>
 </w:numbering>
 </file>
@@ -4735,6 +5938,44 @@
       </w:tblBorders>
     </w:tblPr>
   </w:style>
+  <w:style w:type="character" w:customStyle="1" w:styleId="sr-only">
+    <w:name w:val="sr-only"/>
+    <w:basedOn w:val="DefaultParagraphFont"/>
+    <w:rsid w:val="005B6AB8"/>
+  </w:style>
+  <w:style w:type="character" w:customStyle="1" w:styleId="text">
+    <w:name w:val="text"/>
+    <w:basedOn w:val="DefaultParagraphFont"/>
+    <w:rsid w:val="005B6AB8"/>
+  </w:style>
+  <w:style w:type="character" w:customStyle="1" w:styleId="author-ref">
+    <w:name w:val="author-ref"/>
+    <w:basedOn w:val="DefaultParagraphFont"/>
+    <w:rsid w:val="005B6AB8"/>
+  </w:style>
+  <w:style w:type="character" w:styleId="Hyperlink">
+    <w:name w:val="Hyperlink"/>
+    <w:basedOn w:val="DefaultParagraphFont"/>
+    <w:uiPriority w:val="99"/>
+    <w:unhideWhenUsed/>
+    <w:rsid w:val="0028389E"/>
+    <w:rPr>
+      <w:color w:val="0563C1" w:themeColor="hyperlink"/>
+      <w:u w:val="single"/>
+    </w:rPr>
+  </w:style>
+  <w:style w:type="character" w:styleId="UnresolvedMention">
+    <w:name w:val="Unresolved Mention"/>
+    <w:basedOn w:val="DefaultParagraphFont"/>
+    <w:uiPriority w:val="99"/>
+    <w:semiHidden/>
+    <w:unhideWhenUsed/>
+    <w:rsid w:val="0028389E"/>
+    <w:rPr>
+      <w:color w:val="605E5C"/>
+      <w:shd w:val="clear" w:color="auto" w:fill="E1DFDD"/>
+    </w:rPr>
+  </w:style>
 </w:styles>
 </file>
 

</xml_diff>